<commit_message>
update replace global new doc
</commit_message>
<xml_diff>
--- a/c++/C++项目中替换内存分配实现方案.docx
+++ b/c++/C++项目中替换内存分配实现方案.docx
@@ -2920,9 +2920,6 @@
     <w:p>
       <w:pPr>
         <w:ind w:left="851" w:firstLine="409"/>
-        <w:rPr>
-          <w:rFonts w:hint="eastAsia"/>
-        </w:rPr>
       </w:pPr>
       <w:r>
         <w:rPr>
@@ -2945,37 +2942,16 @@
         <w:rPr>
           <w:rFonts w:hint="eastAsia"/>
         </w:rPr>
-        <w:t>项目编译成</w:t>
-      </w:r>
-      <w:r>
-        <w:rPr>
-          <w:rFonts w:hint="eastAsia"/>
-        </w:rPr>
-        <w:t>动态库</w:t>
-      </w:r>
-      <w:r>
-        <w:rPr>
-          <w:rFonts w:hint="eastAsia"/>
-        </w:rPr>
-        <w:t>，我们叫它l</w:t>
-      </w:r>
-      <w:r>
-        <w:t>ibmyproject.</w:t>
-      </w:r>
-      <w:r>
-        <w:t>dll</w:t>
-      </w:r>
-      <w:r>
-        <w:rPr>
-          <w:rFonts w:hint="eastAsia"/>
-        </w:rPr>
-        <w:t>，然后</w:t>
-      </w:r>
-      <w:r>
-        <w:rPr>
-          <w:rFonts w:hint="eastAsia"/>
-        </w:rPr>
-        <w:t>在V</w:t>
+        <w:t>项目编译成动态库，我们叫它</w:t>
+      </w:r>
+      <w:r>
+        <w:t>myproject.dll</w:t>
+      </w:r>
+      <w:r>
+        <w:rPr>
+          <w:rFonts w:hint="eastAsia"/>
+        </w:rPr>
+        <w:t>，然后在V</w:t>
       </w:r>
       <w:r>
         <w:t>isual Studio</w:t>
@@ -3015,22 +2991,72 @@
       <w:pPr>
         <w:ind w:left="851"/>
       </w:pPr>
-    </w:p>
-    <w:p>
-      <w:pPr>
-        <w:pStyle w:val="a5"/>
-        <w:numPr>
-          <w:ilvl w:val="1"/>
-          <w:numId w:val="3"/>
-        </w:numPr>
-        <w:ind w:firstLineChars="0"/>
-      </w:pPr>
-    </w:p>
-    <w:p>
-      <w:pPr>
-        <w:pStyle w:val="a5"/>
-        <w:ind w:left="992" w:firstLineChars="0" w:firstLine="0"/>
-      </w:pPr>
+      <w:r>
+        <w:tab/>
+      </w:r>
+      <w:r>
+        <w:rPr>
+          <w:noProof/>
+        </w:rPr>
+        <w:drawing>
+          <wp:inline distT="0" distB="0" distL="0" distR="0" wp14:anchorId="3BDA99FE" wp14:editId="1E041BA4">
+            <wp:extent cx="3888187" cy="3135895"/>
+            <wp:effectExtent l="0" t="0" r="0" b="7620"/>
+            <wp:docPr id="1" name="图片 1" descr="C:\Users\hexu\AppData\Local\Temp\1535682228(1).png"/>
+            <wp:cNvGraphicFramePr>
+              <a:graphicFrameLocks xmlns:a="http://schemas.openxmlformats.org/drawingml/2006/main" noChangeAspect="1"/>
+            </wp:cNvGraphicFramePr>
+            <a:graphic xmlns:a="http://schemas.openxmlformats.org/drawingml/2006/main">
+              <a:graphicData uri="http://schemas.openxmlformats.org/drawingml/2006/picture">
+                <pic:pic xmlns:pic="http://schemas.openxmlformats.org/drawingml/2006/picture">
+                  <pic:nvPicPr>
+                    <pic:cNvPr id="0" name="Picture 1" descr="C:\Users\hexu\AppData\Local\Temp\1535682228(1).png"/>
+                    <pic:cNvPicPr>
+                      <a:picLocks noChangeAspect="1" noChangeArrowheads="1"/>
+                    </pic:cNvPicPr>
+                  </pic:nvPicPr>
+                  <pic:blipFill>
+                    <a:blip r:embed="rId9">
+                      <a:extLst>
+                        <a:ext uri="{28A0092B-C50C-407E-A947-70E740481C1C}">
+                          <a14:useLocalDpi xmlns:a14="http://schemas.microsoft.com/office/drawing/2010/main" val="0"/>
+                        </a:ext>
+                      </a:extLst>
+                    </a:blip>
+                    <a:srcRect/>
+                    <a:stretch>
+                      <a:fillRect/>
+                    </a:stretch>
+                  </pic:blipFill>
+                  <pic:spPr bwMode="auto">
+                    <a:xfrm>
+                      <a:off x="0" y="0"/>
+                      <a:ext cx="3920829" cy="3162221"/>
+                    </a:xfrm>
+                    <a:prstGeom prst="rect">
+                      <a:avLst/>
+                    </a:prstGeom>
+                    <a:noFill/>
+                    <a:ln>
+                      <a:noFill/>
+                    </a:ln>
+                  </pic:spPr>
+                </pic:pic>
+              </a:graphicData>
+            </a:graphic>
+          </wp:inline>
+        </w:drawing>
+      </w:r>
+    </w:p>
+    <w:p>
+      <w:pPr>
+        <w:ind w:left="851"/>
+        <w:rPr>
+          <w:rFonts w:hint="eastAsia"/>
+        </w:rPr>
+      </w:pPr>
+      <w:bookmarkStart w:id="0" w:name="_GoBack"/>
+      <w:bookmarkEnd w:id="0"/>
     </w:p>
     <w:p>
       <w:pPr>
@@ -3041,8 +3067,232 @@
         </w:numPr>
         <w:ind w:firstLineChars="0"/>
       </w:pPr>
-      <w:bookmarkStart w:id="0" w:name="_GoBack"/>
-      <w:bookmarkEnd w:id="0"/>
+      <w:r>
+        <w:rPr>
+          <w:rFonts w:hint="eastAsia"/>
+        </w:rPr>
+        <w:t>多项目扩展</w:t>
+      </w:r>
+    </w:p>
+    <w:p>
+      <w:pPr>
+        <w:pStyle w:val="a5"/>
+        <w:ind w:left="425" w:firstLineChars="0" w:firstLine="415"/>
+      </w:pPr>
+      <w:r>
+        <w:rPr>
+          <w:rFonts w:hint="eastAsia"/>
+        </w:rPr>
+        <w:t>对于一个大项目（完整的app）中，如果依赖于多个子项目（库），而其中有至少2个子项目（库）希望采用相同的自定义内存分配方案，且不想在每个子项目中都包含各自独立的内存分配方案的实现实例（该方案默认的效果），可以考虑把m</w:t>
+      </w:r>
+      <w:r>
+        <w:t>ynew.cpp</w:t>
+      </w:r>
+      <w:r>
+        <w:rPr>
+          <w:rFonts w:hint="eastAsia"/>
+        </w:rPr>
+        <w:t>拆分成两部分：</w:t>
+      </w:r>
+      <w:proofErr w:type="spellStart"/>
+      <w:r>
+        <w:rPr>
+          <w:rFonts w:hint="eastAsia"/>
+        </w:rPr>
+        <w:t>mynew</w:t>
+      </w:r>
+      <w:r>
+        <w:t>_export</w:t>
+      </w:r>
+      <w:proofErr w:type="spellEnd"/>
+      <w:r>
+        <w:rPr>
+          <w:rFonts w:hint="eastAsia"/>
+        </w:rPr>
+        <w:t>和</w:t>
+      </w:r>
+      <w:proofErr w:type="spellStart"/>
+      <w:r>
+        <w:rPr>
+          <w:rFonts w:hint="eastAsia"/>
+        </w:rPr>
+        <w:t>m</w:t>
+      </w:r>
+      <w:r>
+        <w:t>ynew_shared</w:t>
+      </w:r>
+      <w:proofErr w:type="spellEnd"/>
+      <w:r>
+        <w:rPr>
+          <w:rFonts w:hint="eastAsia"/>
+        </w:rPr>
+        <w:t>。其中</w:t>
+      </w:r>
+      <w:proofErr w:type="spellStart"/>
+      <w:r>
+        <w:rPr>
+          <w:rFonts w:hint="eastAsia"/>
+        </w:rPr>
+        <w:t>mynew</w:t>
+      </w:r>
+      <w:r>
+        <w:t>_export</w:t>
+      </w:r>
+      <w:proofErr w:type="spellEnd"/>
+      <w:r>
+        <w:rPr>
+          <w:rFonts w:hint="eastAsia"/>
+        </w:rPr>
+        <w:t>里只是包含</w:t>
+      </w:r>
+      <w:r>
+        <w:rPr>
+          <w:rFonts w:hint="eastAsia"/>
+        </w:rPr>
+        <w:t>全局new</w:t>
+      </w:r>
+      <w:r>
+        <w:t>/new[]</w:t>
+      </w:r>
+      <w:r>
+        <w:rPr>
+          <w:rFonts w:hint="eastAsia"/>
+        </w:rPr>
+        <w:t>和d</w:t>
+      </w:r>
+      <w:r>
+        <w:t>elete/delete[]</w:t>
+      </w:r>
+      <w:r>
+        <w:rPr>
+          <w:rFonts w:hint="eastAsia"/>
+        </w:rPr>
+        <w:t>的定义，而</w:t>
+      </w:r>
+      <w:proofErr w:type="spellStart"/>
+      <w:r>
+        <w:t>my_allocate_impl</w:t>
+      </w:r>
+      <w:proofErr w:type="spellEnd"/>
+      <w:r>
+        <w:rPr>
+          <w:rFonts w:hint="eastAsia"/>
+        </w:rPr>
+        <w:t>和</w:t>
+      </w:r>
+      <w:proofErr w:type="spellStart"/>
+      <w:r>
+        <w:t>my_deallocate_impl</w:t>
+      </w:r>
+      <w:proofErr w:type="spellEnd"/>
+      <w:r>
+        <w:rPr>
+          <w:rFonts w:hint="eastAsia"/>
+        </w:rPr>
+        <w:t>的定义</w:t>
+      </w:r>
+      <w:r>
+        <w:rPr>
+          <w:rFonts w:hint="eastAsia"/>
+        </w:rPr>
+        <w:t>挪到</w:t>
+      </w:r>
+      <w:proofErr w:type="spellStart"/>
+      <w:r>
+        <w:rPr>
+          <w:rFonts w:hint="eastAsia"/>
+        </w:rPr>
+        <w:t>m</w:t>
+      </w:r>
+      <w:r>
+        <w:t>ynew_shared</w:t>
+      </w:r>
+      <w:proofErr w:type="spellEnd"/>
+      <w:r>
+        <w:rPr>
+          <w:rFonts w:hint="eastAsia"/>
+        </w:rPr>
+        <w:t>里。</w:t>
+      </w:r>
+    </w:p>
+    <w:p>
+      <w:pPr>
+        <w:pStyle w:val="a5"/>
+        <w:ind w:left="425" w:firstLineChars="0" w:firstLine="415"/>
+        <w:jc w:val="center"/>
+        <w:rPr>
+          <w:rFonts w:hint="eastAsia"/>
+        </w:rPr>
+      </w:pPr>
+      <w:r>
+        <w:rPr>
+          <w:noProof/>
+        </w:rPr>
+        <w:drawing>
+          <wp:inline distT="0" distB="0" distL="0" distR="0" wp14:anchorId="1FEA0DBA" wp14:editId="407FE5B7">
+            <wp:extent cx="4378099" cy="1884045"/>
+            <wp:effectExtent l="0" t="0" r="3810" b="1905"/>
+            <wp:docPr id="2" name="图片 2" descr="C:\Users\hexu\AppData\Local\Temp\1535683668(1).png"/>
+            <wp:cNvGraphicFramePr>
+              <a:graphicFrameLocks xmlns:a="http://schemas.openxmlformats.org/drawingml/2006/main" noChangeAspect="1"/>
+            </wp:cNvGraphicFramePr>
+            <a:graphic xmlns:a="http://schemas.openxmlformats.org/drawingml/2006/main">
+              <a:graphicData uri="http://schemas.openxmlformats.org/drawingml/2006/picture">
+                <pic:pic xmlns:pic="http://schemas.openxmlformats.org/drawingml/2006/picture">
+                  <pic:nvPicPr>
+                    <pic:cNvPr id="0" name="Picture 2" descr="C:\Users\hexu\AppData\Local\Temp\1535683668(1).png"/>
+                    <pic:cNvPicPr>
+                      <a:picLocks noChangeAspect="1" noChangeArrowheads="1"/>
+                    </pic:cNvPicPr>
+                  </pic:nvPicPr>
+                  <pic:blipFill>
+                    <a:blip r:embed="rId10">
+                      <a:extLst>
+                        <a:ext uri="{28A0092B-C50C-407E-A947-70E740481C1C}">
+                          <a14:useLocalDpi xmlns:a14="http://schemas.microsoft.com/office/drawing/2010/main" val="0"/>
+                        </a:ext>
+                      </a:extLst>
+                    </a:blip>
+                    <a:srcRect/>
+                    <a:stretch>
+                      <a:fillRect/>
+                    </a:stretch>
+                  </pic:blipFill>
+                  <pic:spPr bwMode="auto">
+                    <a:xfrm>
+                      <a:off x="0" y="0"/>
+                      <a:ext cx="4421545" cy="1902741"/>
+                    </a:xfrm>
+                    <a:prstGeom prst="rect">
+                      <a:avLst/>
+                    </a:prstGeom>
+                    <a:noFill/>
+                    <a:ln>
+                      <a:noFill/>
+                    </a:ln>
+                  </pic:spPr>
+                </pic:pic>
+              </a:graphicData>
+            </a:graphic>
+          </wp:inline>
+        </w:drawing>
+      </w:r>
+    </w:p>
+    <w:p>
+      <w:pPr>
+        <w:pStyle w:val="a5"/>
+        <w:numPr>
+          <w:ilvl w:val="0"/>
+          <w:numId w:val="3"/>
+        </w:numPr>
+        <w:ind w:firstLineChars="0"/>
+      </w:pPr>
+      <w:r>
+        <w:rPr>
+          <w:rFonts w:hint="eastAsia"/>
+        </w:rPr>
+        <w:t>注意事项</w:t>
+      </w:r>
     </w:p>
     <w:sectPr>
       <w:pgSz w:w="11906" w:h="16838"/>
@@ -4522,7 +4772,7 @@
 </file>
 
 <file path=customXml/itemProps1.xml><?xml version="1.0" encoding="utf-8"?>
-<ds:datastoreItem xmlns:ds="http://schemas.openxmlformats.org/officeDocument/2006/customXml" ds:itemID="{BB8C5F07-5C98-413E-959A-A30570CA039B}">
+<ds:datastoreItem xmlns:ds="http://schemas.openxmlformats.org/officeDocument/2006/customXml" ds:itemID="{22109357-5959-4039-88F0-D0034F62DA71}">
   <ds:schemaRefs>
     <ds:schemaRef ds:uri="http://schemas.openxmlformats.org/officeDocument/2006/bibliography"/>
   </ds:schemaRefs>

</xml_diff>